<commit_message>
Added some tweaks and images
</commit_message>
<xml_diff>
--- a/Notes/2020-04-21 notes.docx
+++ b/Notes/2020-04-21 notes.docx
@@ -265,10 +265,34 @@
         <w:rPr>
           <w:lang w:val="en-GB"/>
         </w:rPr>
-        <w:t>Remember to put, what do I need to do in order to use this?</w:t>
+        <w:t xml:space="preserve">Remember to put, </w:t>
+      </w:r>
+      <w:r>
+        <w:rPr>
+          <w:lang w:val="en-GB"/>
+        </w:rPr>
+        <w:t>“</w:t>
+      </w:r>
+      <w:r>
+        <w:rPr>
+          <w:lang w:val="en-GB"/>
+        </w:rPr>
+        <w:t>what do I need to do in order to use this</w:t>
+      </w:r>
+      <w:r>
+        <w:rPr>
+          <w:lang w:val="en-GB"/>
+        </w:rPr>
+        <w:t>”</w:t>
       </w:r>
       <w:bookmarkStart w:id="0" w:name="_GoBack"/>
       <w:bookmarkEnd w:id="0"/>
+      <w:r>
+        <w:rPr>
+          <w:lang w:val="en-GB"/>
+        </w:rPr>
+        <w:t>?</w:t>
+      </w:r>
     </w:p>
     <w:p>
       <w:pPr>

</xml_diff>